<commit_message>
Project Report bug fix
</commit_message>
<xml_diff>
--- a/project report MAD-2.docx
+++ b/project report MAD-2.docx
@@ -71,6 +71,18 @@
         </w:rPr>
         <w:t xml:space="preserve">Video Link: </w:t>
       </w:r>
+      <w:hyperlink r:id="rId6" w:history="1">
+        <w:r>
+          <w:rPr>
+            <w:rStyle w:val="Hyperlink"/>
+            <w:rFonts w:asciiTheme="minorBidi" w:hAnsiTheme="minorBidi"/>
+            <w:sz w:val="18"/>
+            <w:szCs w:val="18"/>
+            <w:lang w:val="en-IN"/>
+          </w:rPr>
+          <w:t>https://drive.google.com/file/d/1UDiGgn-x0RPmIEoNNHuLeUarPGPzv6p_/view?usp=sharing</w:t>
+        </w:r>
+      </w:hyperlink>
     </w:p>
     <w:p>
       <w:pPr>
@@ -969,7 +981,7 @@
                     </pic:cNvPicPr>
                   </pic:nvPicPr>
                   <pic:blipFill>
-                    <a:blip r:embed="rId6">
+                    <a:blip r:embed="rId7">
                       <a:extLst>
                         <a:ext uri="{28A0092B-C50C-407E-A947-70E740481C1C}">
                           <a14:useLocalDpi xmlns:a14="http://schemas.microsoft.com/office/drawing/2010/main" val="0"/>

</xml_diff>